<commit_message>
simple inserts of wel number and contact
</commit_message>
<xml_diff>
--- a/services/dsrp-api/app/templates/shared_cost_agreement_template.docx
+++ b/services/dsrp-api/app/templates/shared_cost_agreement_template.docx
@@ -34,43 +34,19 @@
       </w:pPr>
       <w:r>
         <w:rPr/>
-        <w:t>{d</w:t>
-      </w:r>
-      <w:r>
-        <w:rPr/>
-        <w:t>.</w:t>
-      </w:r>
-      <w:r>
-        <w:rPr/>
-        <w:t>company_details.company_name.label}</w:t>
-      </w:r>
-    </w:p>
-    <w:p>
-      <w:pPr>
-        <w:pStyle w:val="Normal"/>
-        <w:bidi w:val="0"/>
-        <w:jc w:val="left"/>
-        <w:rPr/>
-      </w:pPr>
-      <w:r>
-        <w:rPr/>
-        <w:t>{d</w:t>
-      </w:r>
-      <w:r>
-        <w:rPr/>
-        <w:t>.</w:t>
-      </w:r>
-      <w:r>
-        <w:rPr/>
-        <w:t>company_contact.first_name} {d</w:t>
-      </w:r>
-      <w:r>
-        <w:rPr/>
-        <w:t>.</w:t>
-      </w:r>
-      <w:r>
-        <w:rPr/>
-        <w:t xml:space="preserve">company_contact.last_name} </w:t>
+        <w:t>{d.company_details.company_name.label}</w:t>
+      </w:r>
+    </w:p>
+    <w:p>
+      <w:pPr>
+        <w:pStyle w:val="Normal"/>
+        <w:bidi w:val="0"/>
+        <w:jc w:val="left"/>
+        <w:rPr/>
+      </w:pPr>
+      <w:r>
+        <w:rPr/>
+        <w:t xml:space="preserve">{d.company_contact.first_name} {d.company_contact.last_name} </w:t>
       </w:r>
     </w:p>
     <w:p>
@@ -166,6 +142,29 @@
       <w:r>
         <w:rPr/>
         <w:t xml:space="preserve">Sigh view am high neat half to what. Sent late held than set why wife our. If an blessing building steepest. Agreement distrusts mrs six affection satisfied. Day blushes visitor end company old prevent chapter. Consider declared out expenses her concerns. No at indulgence conviction particular unsatiable boisterous discretion. Direct enough off others say eldest may exeter she. Possible all ignorant supplied get settling marriage recurred. </w:t>
+      </w:r>
+    </w:p>
+    <w:p>
+      <w:pPr>
+        <w:pStyle w:val="Normal"/>
+        <w:bidi w:val="0"/>
+        <w:jc w:val="left"/>
+        <w:rPr/>
+      </w:pPr>
+      <w:r>
+        <w:rPr/>
+      </w:r>
+    </w:p>
+    <w:p>
+      <w:pPr>
+        <w:pStyle w:val="Normal"/>
+        <w:bidi w:val="0"/>
+        <w:jc w:val="left"/>
+        <w:rPr/>
+      </w:pPr>
+      <w:r>
+        <w:rPr/>
+        <w:t>{d.formatted_well_sites:convCRLF()}</w:t>
       </w:r>
     </w:p>
     <w:p>

</xml_diff>

<commit_message>
more fields and data
</commit_message>
<xml_diff>
--- a/services/dsrp-api/app/templates/shared_cost_agreement_template.docx
+++ b/services/dsrp-api/app/templates/shared_cost_agreement_template.docx
@@ -686,6 +686,16 @@
     </w:p>
     <w:p>
       <w:pPr>
+        <w:sectPr>
+          <w:footerReference w:type="default" r:id="rId3"/>
+          <w:type w:val="nextPage"/>
+          <w:pgSz w:w="12240" w:h="15840"/>
+          <w:pgMar w:left="1797" w:right="1797" w:header="0" w:top="777" w:footer="1134" w:bottom="1693" w:gutter="0"/>
+          <w:pgNumType w:fmt="decimal"/>
+          <w:formProt w:val="false"/>
+          <w:textDirection w:val="lrTb"/>
+          <w:docGrid w:type="default" w:linePitch="326" w:charSpace="0"/>
+        </w:sectPr>
         <w:pStyle w:val="Normal"/>
         <w:spacing w:before="40" w:after="40"/>
         <w:rPr>
@@ -703,31 +713,8 @@
     <w:p>
       <w:pPr>
         <w:pStyle w:val="Normal"/>
-        <w:spacing w:before="40" w:after="40"/>
-        <w:rPr>
-          <w:rFonts w:ascii="Calibri" w:hAnsi="Calibri" w:cs="Calibri" w:cstheme="minorHAnsi"/>
-          <w:sz w:val="20"/>
-          <w:lang w:val="en-CA" w:eastAsia="en-CA"/>
-        </w:rPr>
-      </w:pPr>
-      <w:r>
-        <w:rPr>
-          <w:rFonts w:cs="Calibri" w:cstheme="minorHAnsi" w:ascii="Calibri" w:hAnsi="Calibri"/>
-          <w:sz w:val="20"/>
-          <w:lang w:val="en-CA" w:eastAsia="en-CA"/>
-        </w:rPr>
-      </w:r>
-    </w:p>
-    <w:p>
-      <w:pPr>
-        <w:pStyle w:val="Normal"/>
         <w:jc w:val="both"/>
-        <w:rPr>
-          <w:rFonts w:ascii="Calibri" w:hAnsi="Calibri" w:asciiTheme="minorHAnsi" w:hAnsiTheme="minorHAnsi"/>
-          <w:color w:val="000000"/>
-          <w:sz w:val="20"/>
-          <w:lang w:val="en-CA"/>
-        </w:rPr>
+        <w:rPr/>
       </w:pPr>
       <w:r>
         <w:rPr>
@@ -812,9 +799,7 @@
       <w:pPr>
         <w:pStyle w:val="Normal"/>
         <w:jc w:val="both"/>
-        <w:rPr>
-          <w:rFonts w:ascii="times new roman" w:hAnsi="times new roman"/>
-        </w:rPr>
+        <w:rPr/>
       </w:pPr>
       <w:r>
         <w:rPr>
@@ -827,6 +812,26 @@
         <w:t>Recipient:</w:t>
         <w:tab/>
         <w:t>{d.recipient_contact_details}</w:t>
+      </w:r>
+    </w:p>
+    <w:p>
+      <w:pPr>
+        <w:pStyle w:val="Normal"/>
+        <w:jc w:val="both"/>
+        <w:rPr>
+          <w:rFonts w:ascii="times new roman" w:hAnsi="times new roman"/>
+          <w:color w:val="000000"/>
+          <w:sz w:val="20"/>
+          <w:lang w:val="en-CA"/>
+        </w:rPr>
+      </w:pPr>
+      <w:r>
+        <w:rPr>
+          <w:rFonts w:ascii="times new roman" w:hAnsi="times new roman"/>
+          <w:color w:val="000000"/>
+          <w:sz w:val="20"/>
+          <w:lang w:val="en-CA"/>
+        </w:rPr>
       </w:r>
     </w:p>
     <w:p>
@@ -1188,12 +1193,12 @@
               <wp:anchor behindDoc="0" distT="0" distB="0" distL="0" distR="0" simplePos="0" locked="0" layoutInCell="1" allowOverlap="1" relativeHeight="3" wp14:anchorId="35C144EC">
                 <wp:simplePos x="0" y="0"/>
                 <wp:positionH relativeFrom="column">
-                  <wp:posOffset>-3175</wp:posOffset>
+                  <wp:posOffset>-1905</wp:posOffset>
                 </wp:positionH>
                 <wp:positionV relativeFrom="paragraph">
                   <wp:posOffset>59690</wp:posOffset>
                 </wp:positionV>
-                <wp:extent cx="5435600" cy="1270"/>
+                <wp:extent cx="5436870" cy="1270"/>
                 <wp:effectExtent l="38100" t="38100" r="53340" b="95250"/>
                 <wp:wrapNone/>
                 <wp:docPr id="2" name="Straight Connector 2"/>
@@ -1204,7 +1209,7 @@
                       <wps:spPr>
                         <a:xfrm>
                           <a:off x="0" y="0"/>
-                          <a:ext cx="5434920" cy="0"/>
+                          <a:ext cx="5436360" cy="0"/>
                         </a:xfrm>
                         <a:prstGeom prst="line">
                           <a:avLst/>
@@ -1234,7 +1239,7 @@
           </mc:Choice>
           <mc:Fallback>
             <w:pict>
-              <v:line id="shape_0" from="-0.25pt,4.7pt" to="427.65pt,4.7pt" ID="Straight Connector 2" stroked="t" style="position:absolute" wp14:anchorId="35C144EC">
+              <v:line id="shape_0" from="-0.15pt,4.7pt" to="427.85pt,4.7pt" ID="Straight Connector 2" stroked="t" style="position:absolute" wp14:anchorId="35C144EC">
                 <v:stroke color="#4bacc6" weight="25560" joinstyle="round" endcap="flat"/>
                 <v:fill o:detectmouseclick="t" on="false"/>
                 <v:shadow on="t" obscured="f" color="black"/>
@@ -1572,522 +1577,8 @@
           <w:sz w:val="20"/>
         </w:rPr>
       </w:r>
-    </w:p>
-    <w:p>
-      <w:pPr>
-        <w:pStyle w:val="Normal"/>
-        <w:rPr>
-          <w:rFonts w:ascii="Calibri" w:hAnsi="Calibri" w:cs="Arial"/>
-          <w:sz w:val="20"/>
-        </w:rPr>
-      </w:pPr>
-      <w:r>
-        <w:rPr>
-          <w:rFonts w:cs="Arial" w:ascii="Calibri" w:hAnsi="Calibri"/>
-          <w:sz w:val="20"/>
-        </w:rPr>
-      </w:r>
-    </w:p>
-    <w:p>
-      <w:pPr>
-        <w:pStyle w:val="Normal"/>
-        <w:tabs>
-          <w:tab w:val="left" w:pos="-1440" w:leader="none"/>
-          <w:tab w:val="left" w:pos="-720" w:leader="none"/>
-          <w:tab w:val="left" w:pos="0" w:leader="none"/>
-          <w:tab w:val="left" w:pos="720" w:leader="none"/>
-          <w:tab w:val="left" w:pos="1260" w:leader="none"/>
-          <w:tab w:val="left" w:pos="2250" w:leader="none"/>
-          <w:tab w:val="left" w:pos="5040" w:leader="none"/>
-          <w:tab w:val="left" w:pos="8640" w:leader="none"/>
-        </w:tabs>
-        <w:suppressAutoHyphens w:val="true"/>
-        <w:jc w:val="center"/>
-        <w:rPr>
-          <w:rFonts w:ascii="Calibri" w:hAnsi="Calibri"/>
-        </w:rPr>
-      </w:pPr>
-      <w:r>
-        <w:rPr>
-          <w:rFonts w:ascii="Calibri" w:hAnsi="Calibri"/>
-        </w:rPr>
-      </w:r>
-    </w:p>
-    <w:p>
-      <w:pPr>
-        <w:pStyle w:val="Normal"/>
-        <w:tabs>
-          <w:tab w:val="left" w:pos="-1440" w:leader="none"/>
-          <w:tab w:val="left" w:pos="-720" w:leader="none"/>
-          <w:tab w:val="left" w:pos="0" w:leader="none"/>
-          <w:tab w:val="left" w:pos="720" w:leader="none"/>
-          <w:tab w:val="left" w:pos="1260" w:leader="none"/>
-          <w:tab w:val="left" w:pos="2250" w:leader="none"/>
-          <w:tab w:val="left" w:pos="5040" w:leader="none"/>
-          <w:tab w:val="left" w:pos="8640" w:leader="none"/>
-        </w:tabs>
-        <w:suppressAutoHyphens w:val="true"/>
-        <w:jc w:val="center"/>
-        <w:rPr>
-          <w:rFonts w:ascii="Calibri" w:hAnsi="Calibri"/>
-        </w:rPr>
-      </w:pPr>
-      <w:r>
-        <w:rPr>
-          <w:rFonts w:ascii="Calibri" w:hAnsi="Calibri"/>
-        </w:rPr>
-      </w:r>
-    </w:p>
-    <w:p>
-      <w:pPr>
-        <w:pStyle w:val="Normal"/>
-        <w:tabs>
-          <w:tab w:val="left" w:pos="-1440" w:leader="none"/>
-          <w:tab w:val="left" w:pos="-720" w:leader="none"/>
-          <w:tab w:val="left" w:pos="0" w:leader="none"/>
-          <w:tab w:val="left" w:pos="720" w:leader="none"/>
-          <w:tab w:val="left" w:pos="1260" w:leader="none"/>
-          <w:tab w:val="left" w:pos="2250" w:leader="none"/>
-          <w:tab w:val="left" w:pos="5040" w:leader="none"/>
-          <w:tab w:val="left" w:pos="8640" w:leader="none"/>
-        </w:tabs>
-        <w:suppressAutoHyphens w:val="true"/>
-        <w:jc w:val="center"/>
-        <w:rPr>
-          <w:rFonts w:ascii="Calibri" w:hAnsi="Calibri"/>
-        </w:rPr>
-      </w:pPr>
-      <w:r>
-        <w:rPr>
-          <w:rFonts w:ascii="Calibri" w:hAnsi="Calibri"/>
-        </w:rPr>
-      </w:r>
-    </w:p>
-    <w:p>
-      <w:pPr>
-        <w:pStyle w:val="Normal"/>
-        <w:tabs>
-          <w:tab w:val="left" w:pos="-1440" w:leader="none"/>
-          <w:tab w:val="left" w:pos="-720" w:leader="none"/>
-          <w:tab w:val="left" w:pos="0" w:leader="none"/>
-          <w:tab w:val="left" w:pos="720" w:leader="none"/>
-          <w:tab w:val="left" w:pos="1260" w:leader="none"/>
-          <w:tab w:val="left" w:pos="2250" w:leader="none"/>
-          <w:tab w:val="left" w:pos="5040" w:leader="none"/>
-          <w:tab w:val="left" w:pos="8640" w:leader="none"/>
-        </w:tabs>
-        <w:suppressAutoHyphens w:val="true"/>
-        <w:jc w:val="center"/>
-        <w:rPr>
-          <w:rFonts w:ascii="Calibri" w:hAnsi="Calibri"/>
-        </w:rPr>
-      </w:pPr>
-      <w:r>
-        <w:rPr>
-          <w:rFonts w:ascii="Calibri" w:hAnsi="Calibri"/>
-        </w:rPr>
-      </w:r>
-    </w:p>
-    <w:p>
-      <w:pPr>
-        <w:pStyle w:val="Normal"/>
-        <w:tabs>
-          <w:tab w:val="left" w:pos="-1440" w:leader="none"/>
-          <w:tab w:val="left" w:pos="-720" w:leader="none"/>
-          <w:tab w:val="left" w:pos="0" w:leader="none"/>
-          <w:tab w:val="left" w:pos="720" w:leader="none"/>
-          <w:tab w:val="left" w:pos="1260" w:leader="none"/>
-          <w:tab w:val="left" w:pos="2250" w:leader="none"/>
-          <w:tab w:val="left" w:pos="5040" w:leader="none"/>
-          <w:tab w:val="left" w:pos="8640" w:leader="none"/>
-        </w:tabs>
-        <w:suppressAutoHyphens w:val="true"/>
-        <w:jc w:val="center"/>
-        <w:rPr>
-          <w:rFonts w:ascii="Calibri" w:hAnsi="Calibri"/>
-        </w:rPr>
-      </w:pPr>
-      <w:r>
-        <w:rPr>
-          <w:rFonts w:ascii="Calibri" w:hAnsi="Calibri"/>
-        </w:rPr>
-      </w:r>
-    </w:p>
-    <w:p>
-      <w:pPr>
-        <w:pStyle w:val="Normal"/>
-        <w:tabs>
-          <w:tab w:val="left" w:pos="-1440" w:leader="none"/>
-          <w:tab w:val="left" w:pos="-720" w:leader="none"/>
-          <w:tab w:val="left" w:pos="0" w:leader="none"/>
-          <w:tab w:val="left" w:pos="720" w:leader="none"/>
-          <w:tab w:val="left" w:pos="1260" w:leader="none"/>
-          <w:tab w:val="left" w:pos="2250" w:leader="none"/>
-          <w:tab w:val="left" w:pos="5040" w:leader="none"/>
-          <w:tab w:val="left" w:pos="8640" w:leader="none"/>
-        </w:tabs>
-        <w:suppressAutoHyphens w:val="true"/>
-        <w:jc w:val="center"/>
-        <w:rPr>
-          <w:rFonts w:ascii="Calibri" w:hAnsi="Calibri"/>
-        </w:rPr>
-      </w:pPr>
-      <w:r>
-        <w:rPr>
-          <w:rFonts w:ascii="Calibri" w:hAnsi="Calibri"/>
-        </w:rPr>
-      </w:r>
-    </w:p>
-    <w:p>
-      <w:pPr>
-        <w:pStyle w:val="Normal"/>
-        <w:tabs>
-          <w:tab w:val="left" w:pos="-1440" w:leader="none"/>
-          <w:tab w:val="left" w:pos="-720" w:leader="none"/>
-          <w:tab w:val="left" w:pos="0" w:leader="none"/>
-          <w:tab w:val="left" w:pos="720" w:leader="none"/>
-          <w:tab w:val="left" w:pos="1260" w:leader="none"/>
-          <w:tab w:val="left" w:pos="2250" w:leader="none"/>
-          <w:tab w:val="left" w:pos="5040" w:leader="none"/>
-          <w:tab w:val="left" w:pos="8640" w:leader="none"/>
-        </w:tabs>
-        <w:suppressAutoHyphens w:val="true"/>
-        <w:jc w:val="center"/>
-        <w:rPr>
-          <w:rFonts w:ascii="Calibri" w:hAnsi="Calibri"/>
-        </w:rPr>
-      </w:pPr>
-      <w:r>
-        <w:rPr>
-          <w:rFonts w:ascii="Calibri" w:hAnsi="Calibri"/>
-        </w:rPr>
-      </w:r>
-    </w:p>
-    <w:p>
-      <w:pPr>
-        <w:pStyle w:val="Normal"/>
-        <w:tabs>
-          <w:tab w:val="left" w:pos="-1440" w:leader="none"/>
-          <w:tab w:val="left" w:pos="-720" w:leader="none"/>
-          <w:tab w:val="left" w:pos="0" w:leader="none"/>
-          <w:tab w:val="left" w:pos="720" w:leader="none"/>
-          <w:tab w:val="left" w:pos="1260" w:leader="none"/>
-          <w:tab w:val="left" w:pos="2250" w:leader="none"/>
-          <w:tab w:val="left" w:pos="5040" w:leader="none"/>
-          <w:tab w:val="left" w:pos="8640" w:leader="none"/>
-        </w:tabs>
-        <w:suppressAutoHyphens w:val="true"/>
-        <w:jc w:val="center"/>
-        <w:rPr>
-          <w:rFonts w:ascii="Calibri" w:hAnsi="Calibri"/>
-        </w:rPr>
-      </w:pPr>
-      <w:r>
-        <w:rPr>
-          <w:rFonts w:ascii="Calibri" w:hAnsi="Calibri"/>
-        </w:rPr>
-      </w:r>
-    </w:p>
-    <w:p>
-      <w:pPr>
-        <w:pStyle w:val="Normal"/>
-        <w:tabs>
-          <w:tab w:val="left" w:pos="-1440" w:leader="none"/>
-          <w:tab w:val="left" w:pos="-720" w:leader="none"/>
-          <w:tab w:val="left" w:pos="0" w:leader="none"/>
-          <w:tab w:val="left" w:pos="720" w:leader="none"/>
-          <w:tab w:val="left" w:pos="1260" w:leader="none"/>
-          <w:tab w:val="left" w:pos="2250" w:leader="none"/>
-          <w:tab w:val="left" w:pos="5040" w:leader="none"/>
-          <w:tab w:val="left" w:pos="8640" w:leader="none"/>
-        </w:tabs>
-        <w:suppressAutoHyphens w:val="true"/>
-        <w:jc w:val="center"/>
-        <w:rPr>
-          <w:rFonts w:ascii="Calibri" w:hAnsi="Calibri"/>
-        </w:rPr>
-      </w:pPr>
-      <w:r>
-        <w:rPr>
-          <w:rFonts w:ascii="Calibri" w:hAnsi="Calibri"/>
-        </w:rPr>
-      </w:r>
-    </w:p>
-    <w:p>
-      <w:pPr>
-        <w:pStyle w:val="Normal"/>
-        <w:tabs>
-          <w:tab w:val="left" w:pos="-1440" w:leader="none"/>
-          <w:tab w:val="left" w:pos="-720" w:leader="none"/>
-          <w:tab w:val="left" w:pos="0" w:leader="none"/>
-          <w:tab w:val="left" w:pos="720" w:leader="none"/>
-          <w:tab w:val="left" w:pos="1260" w:leader="none"/>
-          <w:tab w:val="left" w:pos="2250" w:leader="none"/>
-          <w:tab w:val="left" w:pos="5040" w:leader="none"/>
-          <w:tab w:val="left" w:pos="8640" w:leader="none"/>
-        </w:tabs>
-        <w:suppressAutoHyphens w:val="true"/>
-        <w:jc w:val="center"/>
-        <w:rPr>
-          <w:rFonts w:ascii="Calibri" w:hAnsi="Calibri"/>
-        </w:rPr>
-      </w:pPr>
-      <w:r>
-        <w:rPr>
-          <w:rFonts w:ascii="Calibri" w:hAnsi="Calibri"/>
-        </w:rPr>
-      </w:r>
-    </w:p>
-    <w:p>
-      <w:pPr>
-        <w:pStyle w:val="Normal"/>
-        <w:tabs>
-          <w:tab w:val="left" w:pos="-1440" w:leader="none"/>
-          <w:tab w:val="left" w:pos="-720" w:leader="none"/>
-          <w:tab w:val="left" w:pos="0" w:leader="none"/>
-          <w:tab w:val="left" w:pos="720" w:leader="none"/>
-          <w:tab w:val="left" w:pos="1260" w:leader="none"/>
-          <w:tab w:val="left" w:pos="2250" w:leader="none"/>
-          <w:tab w:val="left" w:pos="5040" w:leader="none"/>
-          <w:tab w:val="left" w:pos="8640" w:leader="none"/>
-        </w:tabs>
-        <w:suppressAutoHyphens w:val="true"/>
-        <w:jc w:val="center"/>
-        <w:rPr>
-          <w:rFonts w:ascii="Calibri" w:hAnsi="Calibri"/>
-        </w:rPr>
-      </w:pPr>
-      <w:r>
-        <w:rPr>
-          <w:rFonts w:ascii="Calibri" w:hAnsi="Calibri"/>
-        </w:rPr>
-      </w:r>
-    </w:p>
-    <w:p>
-      <w:pPr>
-        <w:pStyle w:val="Normal"/>
-        <w:tabs>
-          <w:tab w:val="left" w:pos="-1440" w:leader="none"/>
-          <w:tab w:val="left" w:pos="-720" w:leader="none"/>
-          <w:tab w:val="left" w:pos="0" w:leader="none"/>
-          <w:tab w:val="left" w:pos="720" w:leader="none"/>
-          <w:tab w:val="left" w:pos="1260" w:leader="none"/>
-          <w:tab w:val="left" w:pos="2250" w:leader="none"/>
-          <w:tab w:val="left" w:pos="5040" w:leader="none"/>
-          <w:tab w:val="left" w:pos="8640" w:leader="none"/>
-        </w:tabs>
-        <w:suppressAutoHyphens w:val="true"/>
-        <w:jc w:val="center"/>
-        <w:rPr>
-          <w:rFonts w:ascii="Calibri" w:hAnsi="Calibri"/>
-        </w:rPr>
-      </w:pPr>
-      <w:r>
-        <w:rPr>
-          <w:rFonts w:ascii="Calibri" w:hAnsi="Calibri"/>
-        </w:rPr>
-      </w:r>
-    </w:p>
-    <w:p>
-      <w:pPr>
-        <w:pStyle w:val="Normal"/>
-        <w:tabs>
-          <w:tab w:val="left" w:pos="-1440" w:leader="none"/>
-          <w:tab w:val="left" w:pos="-720" w:leader="none"/>
-          <w:tab w:val="left" w:pos="0" w:leader="none"/>
-          <w:tab w:val="left" w:pos="720" w:leader="none"/>
-          <w:tab w:val="left" w:pos="1260" w:leader="none"/>
-          <w:tab w:val="left" w:pos="2250" w:leader="none"/>
-          <w:tab w:val="left" w:pos="5040" w:leader="none"/>
-          <w:tab w:val="left" w:pos="8640" w:leader="none"/>
-        </w:tabs>
-        <w:suppressAutoHyphens w:val="true"/>
-        <w:jc w:val="center"/>
-        <w:rPr>
-          <w:rFonts w:ascii="Calibri" w:hAnsi="Calibri"/>
-        </w:rPr>
-      </w:pPr>
-      <w:r>
-        <w:rPr>
-          <w:rFonts w:ascii="Calibri" w:hAnsi="Calibri"/>
-        </w:rPr>
-      </w:r>
-    </w:p>
-    <w:p>
-      <w:pPr>
-        <w:pStyle w:val="Normal"/>
-        <w:tabs>
-          <w:tab w:val="left" w:pos="-1440" w:leader="none"/>
-          <w:tab w:val="left" w:pos="-720" w:leader="none"/>
-          <w:tab w:val="left" w:pos="0" w:leader="none"/>
-          <w:tab w:val="left" w:pos="720" w:leader="none"/>
-          <w:tab w:val="left" w:pos="1260" w:leader="none"/>
-          <w:tab w:val="left" w:pos="2250" w:leader="none"/>
-          <w:tab w:val="left" w:pos="5040" w:leader="none"/>
-          <w:tab w:val="left" w:pos="8640" w:leader="none"/>
-        </w:tabs>
-        <w:suppressAutoHyphens w:val="true"/>
-        <w:jc w:val="left"/>
-        <w:rPr>
-          <w:rFonts w:ascii="times new roman" w:hAnsi="times new roman"/>
-        </w:rPr>
-      </w:pPr>
-      <w:r>
-        <w:rPr>
-          <w:rFonts w:ascii="Calibri" w:hAnsi="Calibri"/>
-        </w:rPr>
-        <w:br/>
-      </w:r>
-      <w:r>
-        <w:rPr>
-          <w:rFonts w:ascii="Calibri" w:hAnsi="Calibri"/>
-          <w:b w:val="false"/>
-          <w:i w:val="false"/>
-          <w:caps w:val="false"/>
-          <w:smallCaps w:val="false"/>
-          <w:color w:val="444444"/>
-          <w:spacing w:val="0"/>
-          <w:sz w:val="21"/>
-        </w:rPr>
-        <w:t>Well Auth No</w:t>
-      </w:r>
-      <w:r>
-        <w:rPr>
-          <w:rFonts w:ascii="Calibri" w:hAnsi="Calibri"/>
-        </w:rPr>
-        <w:br/>
-      </w:r>
-      <w:r>
-        <w:rPr>
-          <w:rFonts w:ascii="Calibri" w:hAnsi="Calibri"/>
-          <w:b w:val="false"/>
-          <w:i w:val="false"/>
-          <w:caps w:val="false"/>
-          <w:smallCaps w:val="false"/>
-          <w:color w:val="444444"/>
-          <w:spacing w:val="0"/>
-          <w:sz w:val="21"/>
-        </w:rPr>
-        <w:t xml:space="preserve">Work Type : </w:t>
-      </w:r>
-      <w:r>
-        <w:rPr>
-          <w:rFonts w:ascii="Calibri" w:hAnsi="Calibri"/>
-        </w:rPr>
-        <w:br/>
-      </w:r>
-      <w:r>
-        <w:rPr>
-          <w:rFonts w:ascii="Calibri" w:hAnsi="Calibri"/>
-          <w:b w:val="false"/>
-          <w:i w:val="false"/>
-          <w:caps w:val="false"/>
-          <w:smallCaps w:val="false"/>
-          <w:color w:val="444444"/>
-          <w:spacing w:val="0"/>
-          <w:sz w:val="21"/>
-        </w:rPr>
-        <w:t>Applicant's Estimated Cost</w:t>
-      </w:r>
-      <w:r>
-        <w:rPr>
-          <w:rFonts w:ascii="Calibri" w:hAnsi="Calibri"/>
-        </w:rPr>
-        <w:br/>
-      </w:r>
-      <w:r>
-        <w:rPr>
-          <w:rFonts w:ascii="Calibri" w:hAnsi="Calibri"/>
-          <w:b w:val="false"/>
-          <w:i w:val="false"/>
-          <w:caps w:val="false"/>
-          <w:smallCaps w:val="false"/>
-          <w:color w:val="444444"/>
-          <w:spacing w:val="0"/>
-          <w:sz w:val="21"/>
-        </w:rPr>
-        <w:t>Provincial Financial Contribution</w:t>
-      </w:r>
-      <w:r>
-        <w:rPr>
-          <w:rFonts w:ascii="Calibri" w:hAnsi="Calibri"/>
-        </w:rPr>
-        <w:br/>
-      </w:r>
-      <w:r>
-        <w:rPr>
-          <w:rFonts w:ascii="Calibri" w:hAnsi="Calibri"/>
-          <w:b w:val="false"/>
-          <w:i w:val="false"/>
-          <w:caps w:val="false"/>
-          <w:smallCaps w:val="false"/>
-          <w:color w:val="444444"/>
-          <w:spacing w:val="0"/>
-          <w:sz w:val="21"/>
-        </w:rPr>
-        <w:t>Planned Start Date</w:t>
-      </w:r>
-      <w:r>
-        <w:rPr>
-          <w:rFonts w:ascii="Calibri" w:hAnsi="Calibri"/>
-        </w:rPr>
-        <w:br/>
-      </w:r>
-      <w:r>
-        <w:rPr>
-          <w:rFonts w:ascii="Calibri" w:hAnsi="Calibri"/>
-          <w:b w:val="false"/>
-          <w:i w:val="false"/>
-          <w:caps w:val="false"/>
-          <w:smallCaps w:val="false"/>
-          <w:color w:val="444444"/>
-          <w:spacing w:val="0"/>
-          <w:sz w:val="21"/>
-        </w:rPr>
-        <w:t>Planned Completion Date</w:t>
-      </w:r>
-    </w:p>
-    <w:p>
-      <w:pPr>
-        <w:pStyle w:val="Normal"/>
-        <w:tabs>
-          <w:tab w:val="left" w:pos="-1440" w:leader="none"/>
-          <w:tab w:val="left" w:pos="-720" w:leader="none"/>
-          <w:tab w:val="left" w:pos="0" w:leader="none"/>
-          <w:tab w:val="left" w:pos="720" w:leader="none"/>
-          <w:tab w:val="left" w:pos="1260" w:leader="none"/>
-          <w:tab w:val="left" w:pos="2250" w:leader="none"/>
-          <w:tab w:val="left" w:pos="5040" w:leader="none"/>
-          <w:tab w:val="left" w:pos="8640" w:leader="none"/>
-        </w:tabs>
-        <w:suppressAutoHyphens w:val="true"/>
-        <w:jc w:val="left"/>
-        <w:rPr>
-          <w:rFonts w:ascii="Calibri" w:hAnsi="Calibri"/>
-          <w:b w:val="false"/>
-          <w:b w:val="false"/>
-          <w:i w:val="false"/>
-          <w:i w:val="false"/>
-          <w:caps w:val="false"/>
-          <w:smallCaps w:val="false"/>
-          <w:color w:val="444444"/>
-          <w:spacing w:val="0"/>
-          <w:sz w:val="20"/>
-          <w:szCs w:val="20"/>
-        </w:rPr>
-      </w:pPr>
-      <w:r>
-        <w:rPr>
-          <w:rFonts w:ascii="Calibri" w:hAnsi="Calibri"/>
-          <w:b w:val="false"/>
-          <w:i w:val="false"/>
-          <w:caps w:val="false"/>
-          <w:smallCaps w:val="false"/>
-          <w:color w:val="444444"/>
-          <w:spacing w:val="0"/>
-          <w:sz w:val="20"/>
-          <w:szCs w:val="20"/>
-        </w:rPr>
+      <w:r>
+        <w:br w:type="page"/>
       </w:r>
     </w:p>
     <w:p>
@@ -2110,26 +1601,58 @@
       <w:r>
         <w:rPr>
           <w:rFonts w:ascii="Calibri" w:hAnsi="Calibri"/>
+          <w:b w:val="false"/>
+          <w:i w:val="false"/>
+          <w:caps w:val="false"/>
+          <w:smallCaps w:val="false"/>
+          <w:color w:val="444444"/>
+          <w:spacing w:val="0"/>
+          <w:sz w:val="21"/>
+        </w:rPr>
+        <w:t>Well Project Information</w:t>
+      </w:r>
+    </w:p>
+    <w:p>
+      <w:pPr>
+        <w:pStyle w:val="Normal"/>
+        <w:tabs>
+          <w:tab w:val="left" w:pos="-1440" w:leader="none"/>
+          <w:tab w:val="left" w:pos="-720" w:leader="none"/>
+          <w:tab w:val="left" w:pos="0" w:leader="none"/>
+          <w:tab w:val="left" w:pos="720" w:leader="none"/>
+          <w:tab w:val="left" w:pos="1260" w:leader="none"/>
+          <w:tab w:val="left" w:pos="2250" w:leader="none"/>
+          <w:tab w:val="left" w:pos="5040" w:leader="none"/>
+          <w:tab w:val="left" w:pos="8640" w:leader="none"/>
+        </w:tabs>
+        <w:suppressAutoHyphens w:val="true"/>
+        <w:jc w:val="left"/>
+        <w:rPr>
+          <w:rFonts w:ascii="Calibri" w:hAnsi="Calibri"/>
+          <w:b w:val="false"/>
+          <w:b w:val="false"/>
+          <w:i w:val="false"/>
+          <w:i w:val="false"/>
+          <w:caps w:val="false"/>
+          <w:smallCaps w:val="false"/>
+          <w:color w:val="444444"/>
+          <w:spacing w:val="0"/>
           <w:sz w:val="20"/>
           <w:szCs w:val="20"/>
         </w:rPr>
-        <w:t>{d.formatted_well_sites:</w:t>
-      </w:r>
+      </w:pPr>
       <w:r>
         <w:rPr>
           <w:rFonts w:ascii="Calibri" w:hAnsi="Calibri"/>
+          <w:b w:val="false"/>
+          <w:i w:val="false"/>
+          <w:caps w:val="false"/>
+          <w:smallCaps w:val="false"/>
+          <w:color w:val="444444"/>
+          <w:spacing w:val="0"/>
           <w:sz w:val="20"/>
           <w:szCs w:val="20"/>
         </w:rPr>
-        <w:t>convCRLF()</w:t>
-      </w:r>
-      <w:r>
-        <w:rPr>
-          <w:rFonts w:ascii="Calibri" w:hAnsi="Calibri"/>
-          <w:sz w:val="20"/>
-          <w:szCs w:val="20"/>
-        </w:rPr>
-        <w:t>}</w:t>
       </w:r>
     </w:p>
     <w:p>
@@ -2152,19 +1675,44 @@
       <w:r>
         <w:rPr>
           <w:rFonts w:ascii="Calibri" w:hAnsi="Calibri"/>
+          <w:sz w:val="20"/>
+          <w:szCs w:val="20"/>
+        </w:rPr>
+        <w:t>{d.formatted_well_sites:convCRLF()}</w:t>
+      </w:r>
+    </w:p>
+    <w:p>
+      <w:pPr>
+        <w:pStyle w:val="Normal"/>
+        <w:tabs>
+          <w:tab w:val="left" w:pos="-1440" w:leader="none"/>
+          <w:tab w:val="left" w:pos="-720" w:leader="none"/>
+          <w:tab w:val="left" w:pos="0" w:leader="none"/>
+          <w:tab w:val="left" w:pos="720" w:leader="none"/>
+          <w:tab w:val="left" w:pos="1260" w:leader="none"/>
+          <w:tab w:val="left" w:pos="2250" w:leader="none"/>
+          <w:tab w:val="left" w:pos="5040" w:leader="none"/>
+          <w:tab w:val="left" w:pos="8640" w:leader="none"/>
+        </w:tabs>
+        <w:suppressAutoHyphens w:val="true"/>
+        <w:jc w:val="left"/>
+        <w:rPr/>
+      </w:pPr>
+      <w:r>
+        <w:rPr>
+          <w:rFonts w:ascii="Calibri" w:hAnsi="Calibri"/>
         </w:rPr>
         <w:br/>
       </w:r>
     </w:p>
     <w:sectPr>
-      <w:headerReference w:type="default" r:id="rId3"/>
-      <w:footerReference w:type="default" r:id="rId4"/>
+      <w:headerReference w:type="default" r:id="rId4"/>
+      <w:footerReference w:type="default" r:id="rId5"/>
       <w:type w:val="nextPage"/>
       <w:pgSz w:w="12240" w:h="15840"/>
       <w:pgMar w:left="1797" w:right="1797" w:header="720" w:top="777" w:footer="720" w:bottom="1134" w:gutter="0"/>
       <w:pgNumType w:fmt="decimal"/>
       <w:formProt w:val="false"/>
-      <w:titlePg/>
       <w:textDirection w:val="lrTb"/>
       <w:docGrid w:type="default" w:linePitch="326" w:charSpace="0"/>
     </w:sectPr>
@@ -2177,13 +1725,15 @@
   <w:p>
     <w:pPr>
       <w:pStyle w:val="Footer"/>
-      <w:rPr/>
+      <w:rPr>
+        <w:color w:val="FF0000"/>
+      </w:rPr>
     </w:pPr>
     <w:r>
       <w:rPr>
         <w:rFonts w:cs="Arial" w:ascii="Calibri" w:hAnsi="Calibri"/>
         <w:i/>
-        <w:color w:val="000000"/>
+        <w:color w:val="FF0000"/>
         <w:sz w:val="20"/>
         <w:lang w:val="en-US" w:eastAsia="en-US"/>
       </w:rPr>
@@ -2194,18 +1744,60 @@
         <w:i/>
         <w:color w:val="FF0000"/>
       </w:rPr>
-      <w:t xml:space="preserve"> – </w:t>
+      <w:t xml:space="preserve"> - </w:t>
     </w:r>
     <w:r>
       <w:rPr>
         <w:rFonts w:cs="Arial" w:ascii="Calibri" w:hAnsi="Calibri"/>
         <w:i/>
-        <w:color w:val="000000"/>
+        <w:color w:val="FF0000"/>
         <w:sz w:val="20"/>
         <w:lang w:val="en-CA"/>
       </w:rPr>
       <w:t>{d.applicant_name}</w:t>
     </w:r>
+  </w:p>
+</w:ftr>
+</file>
+
+<file path=word/footer2.xml><?xml version="1.0" encoding="utf-8"?>
+<w:ftr xmlns:o="urn:schemas-microsoft-com:office:office" xmlns:r="http://schemas.openxmlformats.org/officeDocument/2006/relationships" xmlns:v="urn:schemas-microsoft-com:vml" xmlns:w="http://schemas.openxmlformats.org/wordprocessingml/2006/main" xmlns:w10="urn:schemas-microsoft-com:office:word" xmlns:wp="http://schemas.openxmlformats.org/drawingml/2006/wordprocessingDrawing" xmlns:wps="http://schemas.microsoft.com/office/word/2010/wordprocessingShape" xmlns:wpg="http://schemas.microsoft.com/office/word/2010/wordprocessingGroup" xmlns:mc="http://schemas.openxmlformats.org/markup-compatibility/2006" xmlns:wp14="http://schemas.microsoft.com/office/word/2010/wordprocessingDrawing" xmlns:w14="http://schemas.microsoft.com/office/word/2010/wordml" mc:Ignorable="w14 wp14">
+  <w:p>
+    <w:pPr>
+      <w:pStyle w:val="Footer"/>
+      <w:rPr>
+        <w:color w:val="FF0000"/>
+      </w:rPr>
+    </w:pPr>
+    <w:bookmarkStart w:id="2" w:name="__DdeLink__668_3819375287"/>
+    <w:r>
+      <w:rPr>
+        <w:rFonts w:cs="Arial" w:ascii="Calibri" w:hAnsi="Calibri"/>
+        <w:i/>
+        <w:color w:val="FF0000"/>
+        <w:sz w:val="20"/>
+        <w:lang w:val="en-US" w:eastAsia="en-US"/>
+      </w:rPr>
+      <w:t>{d.agreement_no}</w:t>
+    </w:r>
+    <w:r>
+      <w:rPr>
+        <w:i/>
+        <w:color w:val="FF0000"/>
+      </w:rPr>
+      <w:t xml:space="preserve"> - </w:t>
+    </w:r>
+    <w:r>
+      <w:rPr>
+        <w:rFonts w:cs="Arial" w:ascii="Calibri" w:hAnsi="Calibri"/>
+        <w:i/>
+        <w:color w:val="FF0000"/>
+        <w:sz w:val="20"/>
+        <w:lang w:val="en-CA"/>
+      </w:rPr>
+      <w:t>{d.applicant_name}</w:t>
+    </w:r>
+    <w:bookmarkEnd w:id="2"/>
   </w:p>
   <w:p>
     <w:pPr>

</xml_diff>

<commit_message>
room for guid as aggrement numbe
</commit_message>
<xml_diff>
--- a/services/dsrp-api/app/templates/shared_cost_agreement_template.docx
+++ b/services/dsrp-api/app/templates/shared_cost_agreement_template.docx
@@ -14,11 +14,7 @@
         <w:spacing w:lineRule="atLeast" w:line="232"/>
         <w:jc w:val="center"/>
         <w:textAlignment w:val="center"/>
-        <w:rPr>
-          <w:rFonts w:ascii="Calibri" w:hAnsi="Calibri" w:cs="Arial" w:asciiTheme="minorHAnsi" w:hAnsiTheme="minorHAnsi"/>
-          <w:color w:val="000000"/>
-          <w:sz w:val="20"/>
-        </w:rPr>
+        <w:rPr/>
       </w:pPr>
       <w:r>
         <w:rPr/>
@@ -71,11 +67,9 @@
           <w:tab w:val="left" w:pos="2160" w:leader="none"/>
         </w:tabs>
         <w:spacing w:lineRule="atLeast" w:line="232"/>
-        <w:jc w:val="right"/>
+        <w:jc w:val="left"/>
         <w:textAlignment w:val="center"/>
-        <w:rPr>
-          <w:rFonts w:ascii="Calibri" w:hAnsi="Calibri"/>
-        </w:rPr>
+        <w:rPr/>
       </w:pPr>
       <w:r>
         <w:rPr>
@@ -113,19 +107,17 @@
           <w:tab w:val="left" w:pos="2160" w:leader="none"/>
         </w:tabs>
         <w:spacing w:lineRule="atLeast" w:line="232"/>
+        <w:jc w:val="right"/>
         <w:textAlignment w:val="center"/>
         <w:rPr>
           <w:rFonts w:ascii="Calibri" w:hAnsi="Calibri" w:cs="Arial"/>
           <w:color w:val="000000"/>
           <w:sz w:val="20"/>
-        </w:rPr>
-      </w:pPr>
-      <w:r>
-        <w:rPr>
-          <w:rFonts w:cs="Arial" w:ascii="Calibri" w:hAnsi="Calibri"/>
-          <w:color w:val="000000"/>
-          <w:sz w:val="20"/>
-        </w:rPr>
+          <w:lang w:val="en-US" w:eastAsia="en-US"/>
+        </w:rPr>
+      </w:pPr>
+      <w:r>
+        <w:rPr/>
       </w:r>
     </w:p>
     <w:p>

</xml_diff>